<commit_message>
USER: update blank PD, edit passport date
</commit_message>
<xml_diff>
--- a/modules/user/files/user_personal_data.docx
+++ b/modules/user/files/user_personal_data.docx
@@ -34,8 +34,8 @@
       <w:r>
         <w:rPr>
           <w:b/>
-          <w:sz w:val="24"/>
-          <w:szCs w:val="24"/>
+          <w:sz w:val="26"/>
+          <w:szCs w:val="26"/>
         </w:rPr>
         <w:t>СОГЛАСИЕ НА ОБРАБОТКУ ПЕРСОНАЛЬНЫХ ДАННЫХ</w:t>
       </w:r>
@@ -46,505 +46,117 @@
         <w:suppressAutoHyphens w:val="true"/>
         <w:jc w:val="center"/>
         <w:rPr>
+          <w:sz w:val="26"/>
+          <w:szCs w:val="26"/>
+        </w:rPr>
+      </w:pPr>
+      <w:r>
+        <w:rPr>
+          <w:sz w:val="26"/>
+          <w:szCs w:val="26"/>
+        </w:rPr>
+      </w:r>
+    </w:p>
+    <w:p>
+      <w:pPr>
+        <w:pStyle w:val="Normal"/>
+        <w:suppressAutoHyphens w:val="true"/>
+        <w:jc w:val="center"/>
+        <w:rPr>
+          <w:sz w:val="26"/>
+          <w:szCs w:val="26"/>
+        </w:rPr>
+      </w:pPr>
+      <w:r>
+        <w:rPr>
+          <w:sz w:val="26"/>
+          <w:szCs w:val="26"/>
+        </w:rPr>
+      </w:r>
+    </w:p>
+    <w:p>
+      <w:pPr>
+        <w:pStyle w:val="Normal"/>
+        <w:suppressAutoHyphens w:val="true"/>
+        <w:spacing w:before="0" w:after="120"/>
+        <w:ind w:firstLine="709"/>
+        <w:jc w:val="left"/>
+        <w:rPr>
+          <w:sz w:val="26"/>
+          <w:szCs w:val="26"/>
+        </w:rPr>
+      </w:pPr>
+      <w:r>
+        <w:rPr>
+          <w:sz w:val="26"/>
+          <w:szCs w:val="26"/>
+        </w:rPr>
+        <w:t xml:space="preserve">Я, </w:t>
+      </w:r>
+      <w:r>
+        <w:rPr>
+          <w:rFonts w:eastAsia="Times New Roman" w:cs="Times New Roman"/>
+          <w:sz w:val="26"/>
+          <w:szCs w:val="26"/>
+          <w:u w:val="single"/>
+          <w:lang w:eastAsia="ru-RU"/>
+        </w:rPr>
+        <w:t>${FIO}</w:t>
+      </w:r>
+      <w:r>
+        <w:rPr>
+          <w:sz w:val="26"/>
+          <w:szCs w:val="26"/>
+        </w:rPr>
+        <w:t xml:space="preserve">, паспорт серии </w:t>
+      </w:r>
+      <w:r>
+        <w:rPr>
           <w:sz w:val="24"/>
           <w:szCs w:val="24"/>
-        </w:rPr>
-      </w:pPr>
-      <w:r>
-        <w:rPr>
+          <w:u w:val="single"/>
+        </w:rPr>
+        <w:t>$</w:t>
+      </w:r>
+      <w:r>
+        <w:rPr>
+          <w:rFonts w:eastAsia="Times New Roman" w:cs="Times New Roman"/>
           <w:sz w:val="24"/>
           <w:szCs w:val="24"/>
-        </w:rPr>
-      </w:r>
-    </w:p>
-    <w:p>
-      <w:pPr>
-        <w:pStyle w:val="Normal"/>
-        <w:widowControl/>
-        <w:suppressAutoHyphens w:val="true"/>
-        <w:bidi w:val="0"/>
-        <w:spacing w:before="0" w:after="120"/>
-        <w:ind w:left="0" w:right="0" w:firstLine="567"/>
-        <w:jc w:val="left"/>
-        <w:rPr>
-          <w:u w:val="none"/>
-        </w:rPr>
-      </w:pPr>
+          <w:u w:val="single"/>
+          <w:lang w:eastAsia="ru-RU"/>
+        </w:rPr>
+        <w:t>{PASSPORT_SERIES}</w:t>
+      </w:r>
+      <w:r>
+        <w:rPr>
+          <w:sz w:val="26"/>
+          <w:szCs w:val="26"/>
+        </w:rPr>
+        <w:t xml:space="preserve"> номер </w:t>
+      </w:r>
       <w:r>
         <w:rPr>
           <w:sz w:val="24"/>
           <w:szCs w:val="24"/>
           <w:u w:val="none"/>
         </w:rPr>
-        <w:t>Я, $</w:t>
-      </w:r>
-      <w:r>
-        <w:rPr>
-          <w:b/>
-          <w:bCs/>
-          <w:sz w:val="24"/>
-          <w:szCs w:val="24"/>
-          <w:u w:val="none"/>
-        </w:rPr>
-        <w:t>{FIO}</w:t>
-      </w:r>
-      <w:r>
-        <w:rPr>
-          <w:sz w:val="24"/>
-          <w:szCs w:val="24"/>
-          <w:u w:val="none"/>
-        </w:rPr>
-        <w:t>, паспорт $</w:t>
-      </w:r>
-      <w:r>
-        <w:rPr>
-          <w:rFonts w:eastAsia="Times New Roman" w:cs="Times New Roman"/>
-          <w:sz w:val="24"/>
-          <w:szCs w:val="24"/>
-          <w:u w:val="none"/>
-          <w:lang w:eastAsia="ru-RU"/>
-        </w:rPr>
-        <w:t>{PASSPORT_SERIES}</w:t>
-      </w:r>
-      <w:r>
-        <w:rPr>
-          <w:sz w:val="24"/>
-          <w:szCs w:val="24"/>
-          <w:u w:val="none"/>
-        </w:rPr>
-        <w:t xml:space="preserve"> ${PASSPORT_NUMBER}, выдан ${PASSPORT_DATE} ${PASSPORT_DEPARTMENT}, код подразделения ${PASSPORT_CODE}, проживающий(ая) по адресу: ${PASSPORT_</w:t>
-      </w:r>
-      <w:r>
-        <w:rPr>
-          <w:rFonts w:eastAsia="Times New Roman" w:cs="Times New Roman"/>
-          <w:color w:val="auto"/>
-          <w:kern w:val="0"/>
-          <w:sz w:val="24"/>
-          <w:szCs w:val="24"/>
-          <w:u w:val="none"/>
-          <w:lang w:val="ru-RU" w:eastAsia="ru-RU" w:bidi="ar-SA"/>
-        </w:rPr>
-        <w:t>REGISTRATION</w:t>
-      </w:r>
-      <w:r>
-        <w:rPr>
-          <w:sz w:val="24"/>
-          <w:szCs w:val="24"/>
-          <w:u w:val="none"/>
-        </w:rPr>
-        <w:t xml:space="preserve">}, в соответствии с Федеральным законом от 27.07.2006 № 152-ФЗ «О персональных данных» даю согласие Публичному акционерному обществу </w:t>
-      </w:r>
-      <w:bookmarkStart w:id="0" w:name="_GoBack"/>
-      <w:bookmarkEnd w:id="0"/>
-      <w:r>
-        <w:rPr>
-          <w:sz w:val="24"/>
-          <w:szCs w:val="24"/>
-          <w:u w:val="none"/>
-        </w:rPr>
-        <w:t>«Ростелеком» (ПАО «Ростелеком»), местонахождение: 191002, г. Санкт-Петербург, ул. Достоевского, д. 15; почтовый адрес: 115172, Российская Федерация, г. Москва, ул. Гончарная, д. 30: Макрорегиональный филиал «Центр» ПАО «Ростелеком» на обработку следующих персональных данных:</w:t>
-      </w:r>
-    </w:p>
-    <w:p>
-      <w:pPr>
-        <w:pStyle w:val="Style21"/>
-        <w:numPr>
-          <w:ilvl w:val="0"/>
-          <w:numId w:val="1"/>
-        </w:numPr>
-        <w:tabs>
-          <w:tab w:val="clear" w:pos="708"/>
-          <w:tab w:val="left" w:pos="851" w:leader="none"/>
-          <w:tab w:val="left" w:pos="900" w:leader="none"/>
-        </w:tabs>
-        <w:suppressAutoHyphens w:val="true"/>
-        <w:rPr>
-          <w:sz w:val="24"/>
-          <w:szCs w:val="24"/>
-        </w:rPr>
-      </w:pPr>
-      <w:r>
-        <w:rPr>
-          <w:sz w:val="24"/>
-          <w:szCs w:val="24"/>
-        </w:rPr>
-        <w:t xml:space="preserve">фамилия, имя, отчество </w:t>
-      </w:r>
-      <w:r>
-        <w:rPr>
-          <w:rFonts w:eastAsia="Times New Roman"/>
-          <w:color w:val="373737"/>
-          <w:sz w:val="24"/>
-          <w:szCs w:val="24"/>
-        </w:rPr>
-        <w:t>(в том числе предыдущие фамилии, имена и (или) отчества, в случае их изменения)</w:t>
-      </w:r>
-      <w:r>
-        <w:rPr>
-          <w:sz w:val="24"/>
-          <w:szCs w:val="24"/>
-        </w:rPr>
-        <w:t>;</w:t>
-      </w:r>
-    </w:p>
-    <w:p>
-      <w:pPr>
-        <w:pStyle w:val="Style21"/>
-        <w:numPr>
-          <w:ilvl w:val="0"/>
-          <w:numId w:val="1"/>
-        </w:numPr>
-        <w:tabs>
-          <w:tab w:val="clear" w:pos="708"/>
-          <w:tab w:val="left" w:pos="851" w:leader="none"/>
-          <w:tab w:val="left" w:pos="900" w:leader="none"/>
-        </w:tabs>
-        <w:suppressAutoHyphens w:val="true"/>
-        <w:rPr>
-          <w:sz w:val="24"/>
-          <w:szCs w:val="24"/>
-        </w:rPr>
-      </w:pPr>
-      <w:r>
-        <w:rPr>
-          <w:sz w:val="24"/>
-          <w:szCs w:val="24"/>
-        </w:rPr>
-        <w:t>число, месяц, год рождения;</w:t>
-      </w:r>
-    </w:p>
-    <w:p>
-      <w:pPr>
-        <w:pStyle w:val="Style21"/>
-        <w:numPr>
-          <w:ilvl w:val="0"/>
-          <w:numId w:val="1"/>
-        </w:numPr>
-        <w:tabs>
-          <w:tab w:val="clear" w:pos="708"/>
-          <w:tab w:val="left" w:pos="851" w:leader="none"/>
-          <w:tab w:val="left" w:pos="900" w:leader="none"/>
-        </w:tabs>
-        <w:suppressAutoHyphens w:val="true"/>
-        <w:rPr>
-          <w:sz w:val="24"/>
-          <w:szCs w:val="24"/>
-        </w:rPr>
-      </w:pPr>
-      <w:r>
-        <w:rPr>
-          <w:sz w:val="24"/>
-          <w:szCs w:val="24"/>
-        </w:rPr>
-        <w:t>место рождения;</w:t>
-      </w:r>
-    </w:p>
-    <w:p>
-      <w:pPr>
-        <w:pStyle w:val="Style21"/>
-        <w:numPr>
-          <w:ilvl w:val="0"/>
-          <w:numId w:val="1"/>
-        </w:numPr>
-        <w:tabs>
-          <w:tab w:val="clear" w:pos="708"/>
-          <w:tab w:val="left" w:pos="851" w:leader="none"/>
-          <w:tab w:val="left" w:pos="900" w:leader="none"/>
-        </w:tabs>
-        <w:suppressAutoHyphens w:val="true"/>
-        <w:rPr>
-          <w:sz w:val="24"/>
-          <w:szCs w:val="24"/>
-        </w:rPr>
-      </w:pPr>
-      <w:r>
-        <w:rPr>
-          <w:sz w:val="24"/>
-          <w:szCs w:val="24"/>
-        </w:rPr>
-        <w:t>адрес регистрации (по месту пребывания, месту жительства)/адрес фактического проживания;</w:t>
-      </w:r>
-    </w:p>
-    <w:p>
-      <w:pPr>
-        <w:pStyle w:val="Style21"/>
-        <w:numPr>
-          <w:ilvl w:val="0"/>
-          <w:numId w:val="1"/>
-        </w:numPr>
-        <w:tabs>
-          <w:tab w:val="clear" w:pos="708"/>
-          <w:tab w:val="left" w:pos="851" w:leader="none"/>
-          <w:tab w:val="left" w:pos="900" w:leader="none"/>
-        </w:tabs>
-        <w:suppressAutoHyphens w:val="true"/>
-        <w:rPr>
-          <w:sz w:val="24"/>
-          <w:szCs w:val="24"/>
-        </w:rPr>
-      </w:pPr>
-      <w:r>
-        <w:rPr>
-          <w:sz w:val="24"/>
-          <w:szCs w:val="24"/>
-        </w:rPr>
-        <w:t>домашний/мобильный телефон или сведения о других способах связи;</w:t>
-      </w:r>
-    </w:p>
-    <w:p>
-      <w:pPr>
-        <w:pStyle w:val="Style21"/>
-        <w:numPr>
-          <w:ilvl w:val="0"/>
-          <w:numId w:val="1"/>
-        </w:numPr>
-        <w:tabs>
-          <w:tab w:val="clear" w:pos="708"/>
-          <w:tab w:val="left" w:pos="851" w:leader="none"/>
-          <w:tab w:val="left" w:pos="900" w:leader="none"/>
-        </w:tabs>
-        <w:suppressAutoHyphens w:val="true"/>
-        <w:rPr>
-          <w:sz w:val="24"/>
-          <w:szCs w:val="24"/>
-        </w:rPr>
-      </w:pPr>
-      <w:r>
-        <w:rPr>
-          <w:sz w:val="24"/>
-          <w:szCs w:val="24"/>
-        </w:rPr>
-        <w:t>сведения о составе семьи и наличии иждивенцев;</w:t>
-      </w:r>
-    </w:p>
-    <w:p>
-      <w:pPr>
-        <w:pStyle w:val="Style21"/>
-        <w:numPr>
-          <w:ilvl w:val="0"/>
-          <w:numId w:val="1"/>
-        </w:numPr>
-        <w:tabs>
-          <w:tab w:val="clear" w:pos="708"/>
-          <w:tab w:val="left" w:pos="851" w:leader="none"/>
-          <w:tab w:val="left" w:pos="900" w:leader="none"/>
-        </w:tabs>
-        <w:suppressAutoHyphens w:val="true"/>
-        <w:rPr>
-          <w:sz w:val="24"/>
-          <w:szCs w:val="24"/>
-        </w:rPr>
-      </w:pPr>
-      <w:r>
-        <w:rPr>
-          <w:sz w:val="24"/>
-          <w:szCs w:val="24"/>
-        </w:rPr>
-        <w:t>информация о заработной плате;</w:t>
-      </w:r>
-    </w:p>
-    <w:p>
-      <w:pPr>
-        <w:pStyle w:val="Style21"/>
-        <w:numPr>
-          <w:ilvl w:val="0"/>
-          <w:numId w:val="1"/>
-        </w:numPr>
-        <w:tabs>
-          <w:tab w:val="clear" w:pos="708"/>
-          <w:tab w:val="left" w:pos="851" w:leader="none"/>
-          <w:tab w:val="left" w:pos="900" w:leader="none"/>
-        </w:tabs>
-        <w:suppressAutoHyphens w:val="true"/>
-        <w:rPr>
-          <w:sz w:val="24"/>
-          <w:szCs w:val="24"/>
-        </w:rPr>
-      </w:pPr>
-      <w:r>
-        <w:rPr>
-          <w:sz w:val="24"/>
-          <w:szCs w:val="24"/>
-        </w:rPr>
-        <w:t>вид, серия, номер документа, удостоверяющего личность, наименование органа, выдавшего его, дата выдачи;</w:t>
-      </w:r>
-    </w:p>
-    <w:p>
-      <w:pPr>
-        <w:pStyle w:val="Style21"/>
-        <w:numPr>
-          <w:ilvl w:val="0"/>
-          <w:numId w:val="1"/>
-        </w:numPr>
-        <w:tabs>
-          <w:tab w:val="clear" w:pos="708"/>
-          <w:tab w:val="left" w:pos="851" w:leader="none"/>
-          <w:tab w:val="left" w:pos="900" w:leader="none"/>
-        </w:tabs>
-        <w:suppressAutoHyphens w:val="true"/>
-        <w:rPr>
-          <w:sz w:val="24"/>
-          <w:szCs w:val="24"/>
-        </w:rPr>
-      </w:pPr>
-      <w:r>
-        <w:rPr>
-          <w:sz w:val="24"/>
-          <w:szCs w:val="24"/>
-        </w:rPr>
-        <w:t>идентификационный номер налогоплательщика;</w:t>
-      </w:r>
-    </w:p>
-    <w:p>
-      <w:pPr>
-        <w:pStyle w:val="ListParagraph"/>
-        <w:numPr>
-          <w:ilvl w:val="0"/>
-          <w:numId w:val="1"/>
-        </w:numPr>
-        <w:tabs>
-          <w:tab w:val="clear" w:pos="708"/>
-          <w:tab w:val="left" w:pos="851" w:leader="none"/>
-          <w:tab w:val="left" w:pos="900" w:leader="none"/>
-        </w:tabs>
-        <w:suppressAutoHyphens w:val="true"/>
-        <w:rPr>
-          <w:rFonts w:eastAsia="MS Mincho"/>
-          <w:sz w:val="26"/>
-        </w:rPr>
-      </w:pPr>
-      <w:r>
-        <w:rPr>
-          <w:rFonts w:eastAsia="MS Mincho"/>
-          <w:sz w:val="24"/>
-          <w:szCs w:val="24"/>
-        </w:rPr>
-        <w:t>номер банковского лицевого счета для перечисления материальной помощи;</w:t>
-      </w:r>
-    </w:p>
-    <w:p>
-      <w:pPr>
-        <w:pStyle w:val="Normal"/>
-        <w:ind w:left="540" w:firstLine="709"/>
-        <w:jc w:val="both"/>
-        <w:rPr>
-          <w:sz w:val="24"/>
-          <w:szCs w:val="24"/>
-        </w:rPr>
-      </w:pPr>
-      <w:r>
-        <w:rPr>
-          <w:sz w:val="24"/>
-          <w:szCs w:val="24"/>
-        </w:rPr>
-      </w:r>
-    </w:p>
-    <w:p>
-      <w:pPr>
-        <w:pStyle w:val="Normal"/>
-        <w:suppressAutoHyphens w:val="true"/>
-        <w:spacing w:lineRule="auto" w:line="360"/>
-        <w:ind w:firstLine="709"/>
-        <w:jc w:val="both"/>
-        <w:rPr>
-          <w:sz w:val="26"/>
-          <w:szCs w:val="26"/>
-        </w:rPr>
-      </w:pPr>
-      <w:r>
-        <w:rPr>
-          <w:sz w:val="24"/>
-          <w:szCs w:val="24"/>
-        </w:rPr>
-        <w:t>Под обработкой персональных данных понимаются предусмотренные Федеральным законом от 27.07.2006 № 152-ФЗ «О персональных данных» действия или совокупность действий, совершаемых с использованием средств автоматизации или без использования таких средств с персональными данными, включая сбор, запись, систематизацию, накопление, хранение, уточнение (обновление, изменение), извлечение, использование, передачу (распространение, предоставление, доступ) удаление, уничтожение персональных данных.</w:t>
-      </w:r>
-    </w:p>
-    <w:p>
-      <w:pPr>
-        <w:pStyle w:val="Normal"/>
-        <w:spacing w:lineRule="auto" w:line="360" w:before="0" w:after="120"/>
-        <w:ind w:firstLine="709"/>
-        <w:jc w:val="both"/>
-        <w:rPr>
-          <w:sz w:val="20"/>
-          <w:szCs w:val="20"/>
-        </w:rPr>
-      </w:pPr>
-      <w:r>
-        <w:rPr>
-          <w:color w:val="000000"/>
-          <w:sz w:val="24"/>
-          <w:szCs w:val="24"/>
-        </w:rPr>
-        <w:t xml:space="preserve">Цель обработки персональных данных: использование указанной информации в целях принятия решения о предоставлении помощи в приобретении или строительстве жилья (беспроцентный займ и/или компенсация процентов ипотеки). </w:t>
-      </w:r>
-    </w:p>
-    <w:p>
-      <w:pPr>
-        <w:pStyle w:val="Normal"/>
-        <w:spacing w:lineRule="auto" w:line="360" w:before="0" w:after="120"/>
-        <w:ind w:firstLine="851"/>
-        <w:jc w:val="both"/>
-        <w:rPr>
-          <w:color w:val="000000"/>
-          <w:sz w:val="26"/>
-          <w:szCs w:val="26"/>
-        </w:rPr>
-      </w:pPr>
-      <w:r>
-        <w:rPr>
-          <w:color w:val="000000"/>
-          <w:sz w:val="24"/>
-          <w:szCs w:val="24"/>
-        </w:rPr>
-        <w:t>Настоящее согласие дается до истечения сроков хранения соответствующей информации или документов, содержащих указанную выше информацию, определяемых в соответствии с действующим законодательством Российской Федерации.</w:t>
-      </w:r>
-    </w:p>
-    <w:p>
-      <w:pPr>
-        <w:pStyle w:val="Normal"/>
-        <w:spacing w:lineRule="auto" w:line="360"/>
-        <w:ind w:firstLine="709"/>
-        <w:jc w:val="both"/>
-        <w:rPr>
-          <w:sz w:val="26"/>
-          <w:szCs w:val="26"/>
-        </w:rPr>
-      </w:pPr>
-      <w:r>
-        <w:rPr>
-          <w:sz w:val="24"/>
-          <w:szCs w:val="24"/>
-        </w:rPr>
-        <w:t>Отзыв данного согласия может быть осуществлен в любое время на основании моего письменного заявления.</w:t>
-      </w:r>
-    </w:p>
-    <w:p>
-      <w:pPr>
-        <w:pStyle w:val="Normal"/>
-        <w:rPr>
-          <w:sz w:val="24"/>
-          <w:szCs w:val="24"/>
-        </w:rPr>
-      </w:pPr>
-      <w:r>
-        <w:rPr>
-          <w:sz w:val="24"/>
-          <w:szCs w:val="24"/>
-        </w:rPr>
-      </w:r>
-    </w:p>
-    <w:p>
-      <w:pPr>
-        <w:pStyle w:val="Normal"/>
-        <w:rPr/>
-      </w:pPr>
-      <w:r>
-        <w:rPr>
-          <w:sz w:val="24"/>
-          <w:szCs w:val="24"/>
-        </w:rPr>
-        <w:t xml:space="preserve">Дата: </w:t>
+        <w:t>${PASSPORT_NUMBER}</w:t>
+      </w:r>
+      <w:r>
+        <w:rPr>
+          <w:sz w:val="26"/>
+          <w:szCs w:val="26"/>
+        </w:rPr>
+        <w:t xml:space="preserve">, выдан </w:t>
+      </w:r>
+      <w:r>
+        <w:rPr>
+          <w:sz w:val="26"/>
+          <w:szCs w:val="26"/>
+          <w:u w:val="single"/>
+        </w:rPr>
+        <w:t>$</w:t>
       </w:r>
       <w:r>
         <w:rPr>
@@ -552,7 +164,68 @@
           <w:szCs w:val="24"/>
           <w:u w:val="single"/>
         </w:rPr>
+        <w:t>{PASSPORT_DATE}</w:t>
+      </w:r>
+      <w:r>
+        <w:rPr>
+          <w:sz w:val="26"/>
+          <w:szCs w:val="26"/>
+        </w:rPr>
+        <w:t>_</w:t>
+      </w:r>
+      <w:r>
+        <w:rPr>
+          <w:sz w:val="24"/>
+          <w:szCs w:val="24"/>
+          <w:u w:val="single"/>
+        </w:rPr>
+        <w:t>${PASSPORT_DEPARTMENT}</w:t>
+      </w:r>
+      <w:r>
+        <w:rPr>
+          <w:sz w:val="26"/>
+          <w:szCs w:val="26"/>
+        </w:rPr>
+        <w:t xml:space="preserve">, код подразделения </w:t>
+      </w:r>
+      <w:r>
+        <w:rPr>
+          <w:sz w:val="26"/>
+          <w:szCs w:val="26"/>
+          <w:u w:val="single"/>
+        </w:rPr>
         <w:t>${</w:t>
+      </w:r>
+      <w:r>
+        <w:rPr>
+          <w:sz w:val="24"/>
+          <w:szCs w:val="24"/>
+          <w:u w:val="single"/>
+        </w:rPr>
+        <w:t>PASSPORT_CODE</w:t>
+      </w:r>
+      <w:r>
+        <w:rPr>
+          <w:sz w:val="26"/>
+          <w:szCs w:val="26"/>
+          <w:u w:val="single"/>
+        </w:rPr>
+        <w:t>}</w:t>
+      </w:r>
+      <w:r>
+        <w:rPr>
+          <w:sz w:val="26"/>
+          <w:szCs w:val="26"/>
+        </w:rPr>
+        <w:t xml:space="preserve">, проживающий по адресу: </w:t>
+      </w:r>
+      <w:r>
+        <w:rPr>
+          <w:sz w:val="24"/>
+          <w:szCs w:val="24"/>
+          <w:u w:val="single"/>
+        </w:rPr>
+        <w:t>${PASSPORT_</w:t>
       </w:r>
       <w:r>
         <w:rPr>
@@ -564,7 +237,7 @@
           <w:u w:val="single"/>
           <w:lang w:val="ru-RU" w:eastAsia="ru-RU" w:bidi="ar-SA"/>
         </w:rPr>
-        <w:t>DATE</w:t>
+        <w:t>REGISTRATION</w:t>
       </w:r>
       <w:r>
         <w:rPr>
@@ -576,35 +249,537 @@
       </w:r>
       <w:r>
         <w:rPr>
+          <w:sz w:val="26"/>
+          <w:szCs w:val="26"/>
+          <w:u w:val="none"/>
+        </w:rPr>
+        <w:t>,</w:t>
+      </w:r>
+      <w:r>
+        <w:rPr>
+          <w:sz w:val="20"/>
+          <w:szCs w:val="20"/>
+          <w:u w:val="none"/>
+        </w:rPr>
+        <w:t xml:space="preserve"> </w:t>
+      </w:r>
+      <w:r>
+        <w:rPr>
+          <w:sz w:val="26"/>
+          <w:szCs w:val="26"/>
+        </w:rPr>
+        <w:t xml:space="preserve">в соответствии с Федеральным законом от 27.07.2006 № 152-ФЗ «О персональных данных» даю согласие Публичному акционерному обществу </w:t>
+      </w:r>
+      <w:bookmarkStart w:id="0" w:name="_GoBack"/>
+      <w:bookmarkEnd w:id="0"/>
+      <w:r>
+        <w:rPr>
+          <w:sz w:val="26"/>
+          <w:szCs w:val="26"/>
+        </w:rPr>
+        <w:t>«Ростелеком» (ПАО «Ростелеком»), местонахождение: 191002, г. Санкт-Петербург, ул. Достоевского, д. 15; почтовый адрес: 115172, Российская Федерация, г. Москва, ул. Гончарная, д. 30</w:t>
+      </w:r>
+    </w:p>
+    <w:p>
+      <w:pPr>
+        <w:pStyle w:val="Normal"/>
+        <w:suppressAutoHyphens w:val="true"/>
+        <w:jc w:val="center"/>
+        <w:rPr>
+          <w:sz w:val="26"/>
+          <w:szCs w:val="26"/>
+          <w:u w:val="single"/>
+        </w:rPr>
+      </w:pPr>
+      <w:r>
+        <w:rPr>
+          <w:sz w:val="26"/>
+          <w:szCs w:val="26"/>
+          <w:u w:val="single"/>
+        </w:rPr>
+        <w:t>Макрорегиональный филиал «Центр» ПАО «Ростелеком»</w:t>
+      </w:r>
+    </w:p>
+    <w:p>
+      <w:pPr>
+        <w:pStyle w:val="Normal"/>
+        <w:suppressAutoHyphens w:val="true"/>
+        <w:jc w:val="center"/>
+        <w:rPr>
+          <w:sz w:val="20"/>
+          <w:szCs w:val="20"/>
+        </w:rPr>
+      </w:pPr>
+      <w:r>
+        <w:rPr>
+          <w:sz w:val="26"/>
+          <w:szCs w:val="26"/>
+        </w:rPr>
+        <w:t xml:space="preserve"> </w:t>
+      </w:r>
+      <w:r>
+        <w:rPr>
+          <w:sz w:val="26"/>
+          <w:szCs w:val="26"/>
+        </w:rPr>
+        <w:t>(</w:t>
+      </w:r>
+      <w:r>
+        <w:rPr>
+          <w:sz w:val="20"/>
+          <w:szCs w:val="20"/>
+        </w:rPr>
+        <w:t xml:space="preserve">указывается наименование оператора, осуществляющего обработку персональных данных по поручению </w:t>
+        <w:br/>
+        <w:t>ПАО «Ростелеком)</w:t>
+      </w:r>
+    </w:p>
+    <w:p>
+      <w:pPr>
+        <w:pStyle w:val="Normal"/>
+        <w:suppressAutoHyphens w:val="true"/>
+        <w:spacing w:lineRule="auto" w:line="360"/>
+        <w:jc w:val="both"/>
+        <w:rPr>
+          <w:sz w:val="26"/>
+          <w:szCs w:val="26"/>
+        </w:rPr>
+      </w:pPr>
+      <w:r>
+        <w:rPr>
+          <w:sz w:val="26"/>
+          <w:szCs w:val="26"/>
+        </w:rPr>
+        <w:t>на обработку следующих персональных данных:</w:t>
+      </w:r>
+    </w:p>
+    <w:p>
+      <w:pPr>
+        <w:pStyle w:val="Style21"/>
+        <w:numPr>
+          <w:ilvl w:val="0"/>
+          <w:numId w:val="1"/>
+        </w:numPr>
+        <w:tabs>
+          <w:tab w:val="clear" w:pos="708"/>
+          <w:tab w:val="left" w:pos="851" w:leader="none"/>
+          <w:tab w:val="left" w:pos="900" w:leader="none"/>
+        </w:tabs>
+        <w:suppressAutoHyphens w:val="true"/>
+        <w:rPr/>
+      </w:pPr>
+      <w:r>
+        <w:rPr/>
+        <w:t xml:space="preserve">фамилия, имя, отчество </w:t>
+      </w:r>
+      <w:r>
+        <w:rPr>
+          <w:rFonts w:eastAsia="Times New Roman"/>
+          <w:color w:val="373737"/>
+          <w:szCs w:val="26"/>
+        </w:rPr>
+        <w:t>(в том числе предыдущие фамилии, имена и (или) отчества, в случае их изменения)</w:t>
+      </w:r>
+      <w:r>
+        <w:rPr/>
+        <w:t>;</w:t>
+      </w:r>
+    </w:p>
+    <w:p>
+      <w:pPr>
+        <w:pStyle w:val="Style21"/>
+        <w:numPr>
+          <w:ilvl w:val="0"/>
+          <w:numId w:val="1"/>
+        </w:numPr>
+        <w:tabs>
+          <w:tab w:val="clear" w:pos="708"/>
+          <w:tab w:val="left" w:pos="851" w:leader="none"/>
+          <w:tab w:val="left" w:pos="900" w:leader="none"/>
+        </w:tabs>
+        <w:suppressAutoHyphens w:val="true"/>
+        <w:rPr/>
+      </w:pPr>
+      <w:r>
+        <w:rPr/>
+        <w:t>число, месяц, год рождения;</w:t>
+      </w:r>
+    </w:p>
+    <w:p>
+      <w:pPr>
+        <w:pStyle w:val="Style21"/>
+        <w:numPr>
+          <w:ilvl w:val="0"/>
+          <w:numId w:val="1"/>
+        </w:numPr>
+        <w:tabs>
+          <w:tab w:val="clear" w:pos="708"/>
+          <w:tab w:val="left" w:pos="851" w:leader="none"/>
+          <w:tab w:val="left" w:pos="900" w:leader="none"/>
+        </w:tabs>
+        <w:suppressAutoHyphens w:val="true"/>
+        <w:rPr/>
+      </w:pPr>
+      <w:r>
+        <w:rPr/>
+        <w:t>место рождения;</w:t>
+      </w:r>
+    </w:p>
+    <w:p>
+      <w:pPr>
+        <w:pStyle w:val="Style21"/>
+        <w:numPr>
+          <w:ilvl w:val="0"/>
+          <w:numId w:val="1"/>
+        </w:numPr>
+        <w:tabs>
+          <w:tab w:val="clear" w:pos="708"/>
+          <w:tab w:val="left" w:pos="851" w:leader="none"/>
+          <w:tab w:val="left" w:pos="900" w:leader="none"/>
+        </w:tabs>
+        <w:suppressAutoHyphens w:val="true"/>
+        <w:rPr/>
+      </w:pPr>
+      <w:r>
+        <w:rPr/>
+        <w:t>адрес регистрации (по месту пребывания, месту жительства)/адрес фактического проживания;</w:t>
+      </w:r>
+    </w:p>
+    <w:p>
+      <w:pPr>
+        <w:pStyle w:val="Style21"/>
+        <w:numPr>
+          <w:ilvl w:val="0"/>
+          <w:numId w:val="1"/>
+        </w:numPr>
+        <w:tabs>
+          <w:tab w:val="clear" w:pos="708"/>
+          <w:tab w:val="left" w:pos="851" w:leader="none"/>
+          <w:tab w:val="left" w:pos="900" w:leader="none"/>
+        </w:tabs>
+        <w:suppressAutoHyphens w:val="true"/>
+        <w:rPr/>
+      </w:pPr>
+      <w:r>
+        <w:rPr/>
+        <w:t>домашний/мобильный телефон или сведения о других способах связи;</w:t>
+      </w:r>
+    </w:p>
+    <w:p>
+      <w:pPr>
+        <w:pStyle w:val="Style21"/>
+        <w:numPr>
+          <w:ilvl w:val="0"/>
+          <w:numId w:val="1"/>
+        </w:numPr>
+        <w:tabs>
+          <w:tab w:val="clear" w:pos="708"/>
+          <w:tab w:val="left" w:pos="851" w:leader="none"/>
+          <w:tab w:val="left" w:pos="900" w:leader="none"/>
+        </w:tabs>
+        <w:suppressAutoHyphens w:val="true"/>
+        <w:rPr/>
+      </w:pPr>
+      <w:r>
+        <w:rPr/>
+        <w:t>сведения о составе семьи и наличии иждивенцев;</w:t>
+      </w:r>
+    </w:p>
+    <w:p>
+      <w:pPr>
+        <w:pStyle w:val="Style21"/>
+        <w:numPr>
+          <w:ilvl w:val="0"/>
+          <w:numId w:val="1"/>
+        </w:numPr>
+        <w:tabs>
+          <w:tab w:val="clear" w:pos="708"/>
+          <w:tab w:val="left" w:pos="851" w:leader="none"/>
+          <w:tab w:val="left" w:pos="900" w:leader="none"/>
+        </w:tabs>
+        <w:suppressAutoHyphens w:val="true"/>
+        <w:rPr/>
+      </w:pPr>
+      <w:r>
+        <w:rPr/>
+        <w:t>информация о заработной плате;</w:t>
+      </w:r>
+    </w:p>
+    <w:p>
+      <w:pPr>
+        <w:pStyle w:val="Style21"/>
+        <w:numPr>
+          <w:ilvl w:val="0"/>
+          <w:numId w:val="1"/>
+        </w:numPr>
+        <w:tabs>
+          <w:tab w:val="clear" w:pos="708"/>
+          <w:tab w:val="left" w:pos="851" w:leader="none"/>
+          <w:tab w:val="left" w:pos="900" w:leader="none"/>
+        </w:tabs>
+        <w:suppressAutoHyphens w:val="true"/>
+        <w:rPr/>
+      </w:pPr>
+      <w:r>
+        <w:rPr/>
+        <w:t>вид, серия, номер документа, удостоверяющего личность, наименование органа, выдавшего его, дата выдачи;</w:t>
+      </w:r>
+    </w:p>
+    <w:p>
+      <w:pPr>
+        <w:pStyle w:val="Style21"/>
+        <w:numPr>
+          <w:ilvl w:val="0"/>
+          <w:numId w:val="1"/>
+        </w:numPr>
+        <w:tabs>
+          <w:tab w:val="clear" w:pos="708"/>
+          <w:tab w:val="left" w:pos="851" w:leader="none"/>
+          <w:tab w:val="left" w:pos="900" w:leader="none"/>
+        </w:tabs>
+        <w:suppressAutoHyphens w:val="true"/>
+        <w:rPr/>
+      </w:pPr>
+      <w:r>
+        <w:rPr/>
+        <w:t>идентификационный номер налогоплательщика;</w:t>
+      </w:r>
+    </w:p>
+    <w:p>
+      <w:pPr>
+        <w:pStyle w:val="ListParagraph"/>
+        <w:numPr>
+          <w:ilvl w:val="0"/>
+          <w:numId w:val="1"/>
+        </w:numPr>
+        <w:tabs>
+          <w:tab w:val="clear" w:pos="708"/>
+          <w:tab w:val="left" w:pos="851" w:leader="none"/>
+          <w:tab w:val="left" w:pos="900" w:leader="none"/>
+        </w:tabs>
+        <w:suppressAutoHyphens w:val="true"/>
+        <w:rPr>
+          <w:rFonts w:eastAsia="MS Mincho"/>
+          <w:sz w:val="26"/>
+        </w:rPr>
+      </w:pPr>
+      <w:r>
+        <w:rPr>
+          <w:rFonts w:eastAsia="MS Mincho"/>
+          <w:sz w:val="26"/>
+        </w:rPr>
+        <w:t>номер банковского лицевого счета для перечисления материальной помощи;</w:t>
+      </w:r>
+    </w:p>
+    <w:p>
+      <w:pPr>
+        <w:pStyle w:val="Normal"/>
+        <w:ind w:left="540" w:firstLine="709"/>
+        <w:jc w:val="both"/>
+        <w:rPr>
+          <w:sz w:val="26"/>
+          <w:szCs w:val="26"/>
+        </w:rPr>
+      </w:pPr>
+      <w:r>
+        <w:rPr>
+          <w:sz w:val="26"/>
+          <w:szCs w:val="26"/>
+        </w:rPr>
+      </w:r>
+    </w:p>
+    <w:p>
+      <w:pPr>
+        <w:pStyle w:val="Normal"/>
+        <w:suppressAutoHyphens w:val="true"/>
+        <w:spacing w:lineRule="auto" w:line="360"/>
+        <w:ind w:firstLine="709"/>
+        <w:jc w:val="both"/>
+        <w:rPr>
+          <w:sz w:val="26"/>
+          <w:szCs w:val="26"/>
+        </w:rPr>
+      </w:pPr>
+      <w:r>
+        <w:rPr>
+          <w:sz w:val="26"/>
+          <w:szCs w:val="26"/>
+        </w:rPr>
+        <w:t>Под обработкой персональных данных понимаются предусмотренные Федеральным законом от 27.07.2006 № 152-ФЗ «О персональных данных» действия или совокупность действий, совершаемых с использованием средств автоматизации или без использования таких средств с персональными данными, включая сбор, запись, систематизацию, накопление, хранение, уточнение (обновление, изменение), извлечение, использование, передачу (распространение, предоставление, доступ) удаление, уничтожение персональных данных.</w:t>
+      </w:r>
+    </w:p>
+    <w:p>
+      <w:pPr>
+        <w:pStyle w:val="Normal"/>
+        <w:spacing w:lineRule="auto" w:line="360" w:before="0" w:after="120"/>
+        <w:ind w:firstLine="709"/>
+        <w:jc w:val="both"/>
+        <w:rPr>
+          <w:sz w:val="20"/>
+          <w:szCs w:val="20"/>
+        </w:rPr>
+      </w:pPr>
+      <w:r>
+        <w:rPr>
+          <w:color w:val="000000"/>
+          <w:sz w:val="26"/>
+          <w:szCs w:val="26"/>
+        </w:rPr>
+        <w:t xml:space="preserve">Цель обработки персональных данных: использование указанной информации в целях принятия решения о предоставлении помощи в приобретении или строительстве жилья (беспроцентный займ и/или компенсация процентов ипотеки). </w:t>
+      </w:r>
+    </w:p>
+    <w:p>
+      <w:pPr>
+        <w:pStyle w:val="Normal"/>
+        <w:spacing w:lineRule="auto" w:line="360" w:before="0" w:after="120"/>
+        <w:ind w:firstLine="851"/>
+        <w:jc w:val="both"/>
+        <w:rPr>
+          <w:color w:val="000000"/>
+          <w:sz w:val="26"/>
+          <w:szCs w:val="26"/>
+        </w:rPr>
+      </w:pPr>
+      <w:r>
+        <w:rPr>
+          <w:color w:val="000000"/>
+          <w:sz w:val="26"/>
+          <w:szCs w:val="26"/>
+        </w:rPr>
+        <w:t>Настоящее согласие дается до истечения сроков хранения соответствующей информации или документов, содержащих указанную выше информацию, определяемых в соответствии с действующим законодательством Российской Федерации.</w:t>
+      </w:r>
+    </w:p>
+    <w:p>
+      <w:pPr>
+        <w:pStyle w:val="Normal"/>
+        <w:spacing w:lineRule="auto" w:line="360"/>
+        <w:ind w:firstLine="709"/>
+        <w:jc w:val="both"/>
+        <w:rPr>
+          <w:sz w:val="26"/>
+          <w:szCs w:val="26"/>
+        </w:rPr>
+      </w:pPr>
+      <w:r>
+        <w:rPr>
+          <w:sz w:val="26"/>
+          <w:szCs w:val="26"/>
+        </w:rPr>
+        <w:t>Отзыв данного согласия может быть осуществлен в любое время на основании моего письменного заявления.</w:t>
+      </w:r>
+    </w:p>
+    <w:p>
+      <w:pPr>
+        <w:pStyle w:val="Normal"/>
+        <w:rPr>
+          <w:sz w:val="26"/>
+          <w:szCs w:val="26"/>
+        </w:rPr>
+      </w:pPr>
+      <w:r>
+        <w:rPr>
+          <w:sz w:val="26"/>
+          <w:szCs w:val="26"/>
+        </w:rPr>
+      </w:r>
+    </w:p>
+    <w:p>
+      <w:pPr>
+        <w:pStyle w:val="Normal"/>
+        <w:rPr>
+          <w:sz w:val="26"/>
+          <w:szCs w:val="26"/>
+        </w:rPr>
+      </w:pPr>
+      <w:r>
+        <w:rPr>
+          <w:sz w:val="26"/>
+          <w:szCs w:val="26"/>
+        </w:rPr>
+      </w:r>
+    </w:p>
+    <w:p>
+      <w:pPr>
+        <w:pStyle w:val="Normal"/>
+        <w:rPr>
+          <w:sz w:val="26"/>
+          <w:szCs w:val="26"/>
+        </w:rPr>
+      </w:pPr>
+      <w:r>
+        <w:rPr>
+          <w:sz w:val="26"/>
+          <w:szCs w:val="26"/>
+        </w:rPr>
+        <w:t xml:space="preserve">Дата </w:t>
+      </w:r>
+      <w:r>
+        <w:rPr>
           <w:sz w:val="24"/>
           <w:szCs w:val="24"/>
-        </w:rPr>
+          <w:u w:val="single"/>
+        </w:rPr>
+        <w:t>${</w:t>
+      </w:r>
+      <w:r>
+        <w:rPr>
+          <w:rFonts w:eastAsia="Times New Roman" w:cs="Times New Roman"/>
+          <w:color w:val="auto"/>
+          <w:kern w:val="0"/>
+          <w:sz w:val="24"/>
+          <w:szCs w:val="24"/>
+          <w:u w:val="single"/>
+          <w:lang w:val="ru-RU" w:eastAsia="ru-RU" w:bidi="ar-SA"/>
+        </w:rPr>
+        <w:t>DATE</w:t>
+      </w:r>
+      <w:r>
+        <w:rPr>
+          <w:sz w:val="24"/>
+          <w:szCs w:val="24"/>
+          <w:u w:val="single"/>
+        </w:rPr>
+        <w:t>}</w:t>
+      </w:r>
+      <w:r>
+        <w:rPr>
+          <w:sz w:val="26"/>
+          <w:szCs w:val="26"/>
+        </w:rPr>
+        <w:t xml:space="preserve"> </w:t>
         <w:tab/>
         <w:tab/>
         <w:tab/>
         <w:tab/>
-        <w:t>Подпись: ____________(_____________________)</w:t>
+        <w:t>Подпись ____________(_____________________)</w:t>
       </w:r>
     </w:p>
     <w:p>
       <w:pPr>
         <w:pStyle w:val="Normal"/>
-        <w:widowControl/>
         <w:numPr>
           <w:ilvl w:val="0"/>
           <w:numId w:val="0"/>
         </w:numPr>
-        <w:bidi w:val="0"/>
-        <w:spacing w:before="0" w:after="0"/>
-        <w:ind w:left="0" w:right="0" w:firstLine="7087"/>
-        <w:jc w:val="left"/>
+        <w:ind w:left="0" w:firstLine="6096"/>
+        <w:jc w:val="center"/>
         <w:outlineLvl w:val="1"/>
-        <w:rPr/>
-      </w:pPr>
-      <w:r>
-        <w:rPr>
-          <w:sz w:val="24"/>
-          <w:szCs w:val="24"/>
+        <w:rPr>
+          <w:sz w:val="20"/>
+          <w:szCs w:val="20"/>
+        </w:rPr>
+      </w:pPr>
+      <w:r>
+        <w:rPr>
+          <w:sz w:val="26"/>
+          <w:szCs w:val="26"/>
+        </w:rPr>
+        <w:t xml:space="preserve">          </w:t>
+      </w:r>
+      <w:r>
+        <w:rPr>
+          <w:sz w:val="20"/>
+          <w:szCs w:val="20"/>
         </w:rPr>
         <w:t>(И.О. Фамилия)</w:t>
       </w:r>
@@ -638,10 +813,6 @@
       </w:pPr>
       <w:rPr>
         <w:rFonts w:ascii="Symbol" w:hAnsi="Symbol" w:cs="Symbol" w:hint="default"/>
-        <w:sz w:val="26"/>
-        <w:i w:val="false"/>
-        <w:b/>
-        <w:rFonts w:cs="Symbol"/>
       </w:rPr>
     </w:lvl>
     <w:lvl w:ilvl="1">
@@ -651,6 +822,9 @@
       <w:lvlText w:val="%1.%2"/>
       <w:lvlJc w:val="left"/>
       <w:pPr>
+        <w:tabs>
+          <w:tab w:val="num" w:pos="0"/>
+        </w:tabs>
         <w:ind w:left="0" w:hanging="0"/>
       </w:pPr>
       <w:rPr>
@@ -665,6 +839,9 @@
       <w:lvlText w:val="%1.%2.%3"/>
       <w:lvlJc w:val="left"/>
       <w:pPr>
+        <w:tabs>
+          <w:tab w:val="num" w:pos="0"/>
+        </w:tabs>
         <w:ind w:left="0" w:hanging="0"/>
       </w:pPr>
       <w:rPr>
@@ -772,6 +949,9 @@
       <w:lvlText w:val=""/>
       <w:lvlJc w:val="left"/>
       <w:pPr>
+        <w:tabs>
+          <w:tab w:val="num" w:pos="0"/>
+        </w:tabs>
         <w:ind w:left="0" w:hanging="0"/>
       </w:pPr>
     </w:lvl>
@@ -782,6 +962,9 @@
       <w:lvlText w:val=""/>
       <w:lvlJc w:val="left"/>
       <w:pPr>
+        <w:tabs>
+          <w:tab w:val="num" w:pos="0"/>
+        </w:tabs>
         <w:ind w:left="0" w:hanging="0"/>
       </w:pPr>
     </w:lvl>
@@ -792,6 +975,9 @@
       <w:lvlText w:val=""/>
       <w:lvlJc w:val="left"/>
       <w:pPr>
+        <w:tabs>
+          <w:tab w:val="num" w:pos="0"/>
+        </w:tabs>
         <w:ind w:left="0" w:hanging="0"/>
       </w:pPr>
     </w:lvl>
@@ -802,6 +988,9 @@
       <w:lvlText w:val=""/>
       <w:lvlJc w:val="left"/>
       <w:pPr>
+        <w:tabs>
+          <w:tab w:val="num" w:pos="0"/>
+        </w:tabs>
         <w:ind w:left="0" w:hanging="0"/>
       </w:pPr>
     </w:lvl>
@@ -812,6 +1001,9 @@
       <w:lvlText w:val=""/>
       <w:lvlJc w:val="left"/>
       <w:pPr>
+        <w:tabs>
+          <w:tab w:val="num" w:pos="0"/>
+        </w:tabs>
         <w:ind w:left="0" w:hanging="0"/>
       </w:pPr>
     </w:lvl>
@@ -822,6 +1014,9 @@
       <w:lvlText w:val=""/>
       <w:lvlJc w:val="left"/>
       <w:pPr>
+        <w:tabs>
+          <w:tab w:val="num" w:pos="0"/>
+        </w:tabs>
         <w:ind w:left="0" w:hanging="0"/>
       </w:pPr>
     </w:lvl>
@@ -832,6 +1027,9 @@
       <w:lvlText w:val=""/>
       <w:lvlJc w:val="left"/>
       <w:pPr>
+        <w:tabs>
+          <w:tab w:val="num" w:pos="0"/>
+        </w:tabs>
         <w:ind w:left="0" w:hanging="0"/>
       </w:pPr>
     </w:lvl>
@@ -842,6 +1040,9 @@
       <w:lvlText w:val=""/>
       <w:lvlJc w:val="left"/>
       <w:pPr>
+        <w:tabs>
+          <w:tab w:val="num" w:pos="0"/>
+        </w:tabs>
         <w:ind w:left="0" w:hanging="0"/>
       </w:pPr>
     </w:lvl>
@@ -852,6 +1053,9 @@
       <w:lvlText w:val=""/>
       <w:lvlJc w:val="left"/>
       <w:pPr>
+        <w:tabs>
+          <w:tab w:val="num" w:pos="0"/>
+        </w:tabs>
         <w:ind w:left="0" w:hanging="0"/>
       </w:pPr>
     </w:lvl>
@@ -876,7 +1080,9 @@
       </w:rPr>
     </w:rPrDefault>
     <w:pPrDefault>
-      <w:pPr/>
+      <w:pPr>
+        <w:suppressAutoHyphens w:val="true"/>
+      </w:pPr>
     </w:pPrDefault>
   </w:docDefaults>
   <w:latentStyles w:defLockedState="0" w:defUIPriority="99" w:defSemiHidden="0" w:defUnhideWhenUsed="0" w:defQFormat="0" w:count="371">
@@ -1258,6 +1464,7 @@
     <w:rsid w:val="00e160f0"/>
     <w:pPr>
       <w:widowControl/>
+      <w:suppressAutoHyphens w:val="true"/>
       <w:bidi w:val="0"/>
       <w:spacing w:before="0" w:after="0"/>
       <w:jc w:val="left"/>
@@ -1374,6 +1581,7 @@
     <w:rsid w:val="00cc68c0"/>
     <w:pPr>
       <w:widowControl w:val="false"/>
+      <w:suppressAutoHyphens w:val="true"/>
       <w:bidi w:val="0"/>
       <w:spacing w:before="0" w:after="0"/>
       <w:jc w:val="left"/>

</xml_diff>